<commit_message>
ultmos cambios esperando a eliana
</commit_message>
<xml_diff>
--- a/public/$codigo.docx
+++ b/public/$codigo.docx
@@ -7,17 +7,15 @@
         <w:pStyle w:val="Normal"/>
         <w:jc w:val="right"/>
         <w:rPr>
-          <w:rFonts w:ascii="Arial Narrow" w:hAnsi="Arial Narrow" w:cs="Arial Narrow"/>
+          <w:rFonts w:ascii="Arial" w:hAnsi="Arial"/>
+        </w:rPr>
+      </w:pPr>
+      <w:r>
+        <w:rPr>
+          <w:rFonts w:cs="Arial Narrow" w:ascii="Arial" w:hAnsi="Arial"/>
           <w:b/>
-          <w:b/>
-        </w:rPr>
-      </w:pPr>
-      <w:r>
-        <w:rPr>
-          <w:rFonts w:cs="Arial Narrow" w:ascii="Arial Narrow" w:hAnsi="Arial Narrow"/>
-          <w:b/>
-        </w:rPr>
-        <w:t>CUENTA DE COBRO                                        TT 201801-01</w:t>
+        </w:rPr>
+        <w:t>CUENTA DE COBRO                     TT 201802-01</w:t>
       </w:r>
     </w:p>
     <w:p>
@@ -25,14 +23,14 @@
         <w:pStyle w:val="Normal"/>
         <w:jc w:val="center"/>
         <w:rPr>
-          <w:rFonts w:ascii="Arial Narrow" w:hAnsi="Arial Narrow" w:cs="Arial Narrow"/>
+          <w:rFonts w:ascii="Arial" w:hAnsi="Arial" w:cs="Arial Narrow"/>
           <w:b/>
           <w:b/>
         </w:rPr>
       </w:pPr>
       <w:r>
         <w:rPr>
-          <w:rFonts w:cs="Arial Narrow" w:ascii="Arial Narrow" w:hAnsi="Arial Narrow"/>
+          <w:rFonts w:cs="Arial Narrow" w:ascii="Arial" w:hAnsi="Arial"/>
           <w:b/>
         </w:rPr>
       </w:r>
@@ -41,18 +39,28 @@
       <w:pPr>
         <w:pStyle w:val="Normal"/>
         <w:jc w:val="center"/>
-        <w:rPr>
-          <w:rFonts w:ascii="Arial Narrow" w:hAnsi="Arial Narrow" w:cs="Arial Narrow"/>
+        <w:rPr/>
+      </w:pPr>
+      <w:r>
+        <w:rPr>
+          <w:rFonts w:cs="Arial Narrow" w:ascii="Arial" w:hAnsi="Arial"/>
           <w:b/>
+        </w:rPr>
+        <w:t>juan diego tonguino </w:t>
+      </w:r>
+      <w:r>
+        <w:rPr>
+          <w:rFonts w:cs="Arial Narrow" w:ascii="Arial" w:hAnsi="Arial"/>
           <w:b/>
         </w:rPr>
-      </w:pPr>
+        <w:t>Pasaporte</w:t>
+      </w:r>
       <w:r>
         <w:rPr>
-          <w:rFonts w:cs="Arial Narrow" w:ascii="Arial Narrow" w:hAnsi="Arial Narrow"/>
+          <w:rFonts w:cs="Arial Narrow" w:ascii="Arial" w:hAnsi="Arial"/>
           <w:b/>
         </w:rPr>
-        <w:t>Viajes Chapinero NIT. 1085309822</w:t>
+        <w:t>. 1085309822</w:t>
       </w:r>
     </w:p>
     <w:p>
@@ -68,7 +76,7 @@
       </w:pPr>
       <w:r>
         <w:rPr>
-          <w:rFonts w:cs="Arial Narrow" w:ascii="Arial Narrow" w:hAnsi="Arial Narrow"/>
+          <w:rFonts w:cs="Arial Narrow" w:ascii="Arial" w:hAnsi="Arial"/>
           <w:b/>
           <w:lang w:val="es-ES"/>
         </w:rPr>
@@ -88,7 +96,7 @@
       </w:pPr>
       <w:r>
         <w:rPr>
-          <w:rFonts w:cs="Arial Narrow" w:ascii="Arial Narrow" w:hAnsi="Arial Narrow"/>
+          <w:rFonts w:cs="Arial Narrow" w:ascii="Arial" w:hAnsi="Arial"/>
           <w:b/>
           <w:lang w:val="es-ES"/>
         </w:rPr>
@@ -100,7 +108,7 @@
         <w:pStyle w:val="Normal"/>
         <w:jc w:val="center"/>
         <w:rPr>
-          <w:rFonts w:ascii="Arial Narrow" w:hAnsi="Arial Narrow" w:cs="Arial Narrow"/>
+          <w:rFonts w:ascii="Arial" w:hAnsi="Arial" w:cs="Arial Narrow"/>
           <w:b/>
           <w:b/>
           <w:lang w:val="es-ES"/>
@@ -108,7 +116,7 @@
       </w:pPr>
       <w:r>
         <w:rPr>
-          <w:rFonts w:cs="Arial Narrow" w:ascii="Arial Narrow" w:hAnsi="Arial Narrow"/>
+          <w:rFonts w:cs="Arial Narrow" w:ascii="Arial" w:hAnsi="Arial"/>
           <w:b/>
           <w:lang w:val="es-ES"/>
         </w:rPr>
@@ -119,7 +127,7 @@
         <w:pStyle w:val="Normal"/>
         <w:jc w:val="both"/>
         <w:rPr>
-          <w:rFonts w:ascii="Arial Narrow" w:hAnsi="Arial Narrow" w:cs="Arial Narrow"/>
+          <w:rFonts w:ascii="Arial" w:hAnsi="Arial" w:cs="Arial Narrow"/>
           <w:b/>
           <w:b/>
           <w:lang w:val="es-ES"/>
@@ -127,7 +135,7 @@
       </w:pPr>
       <w:r>
         <w:rPr>
-          <w:rFonts w:cs="Arial Narrow" w:ascii="Arial Narrow" w:hAnsi="Arial Narrow"/>
+          <w:rFonts w:cs="Arial Narrow" w:ascii="Arial" w:hAnsi="Arial"/>
           <w:b/>
           <w:lang w:val="es-ES"/>
         </w:rPr>
@@ -147,14 +155,14 @@
         </w:tblCellMar>
       </w:tblPr>
       <w:tblGrid>
-        <w:gridCol w:w="285"/>
-        <w:gridCol w:w="8548"/>
+        <w:gridCol w:w="120"/>
+        <w:gridCol w:w="8713"/>
       </w:tblGrid>
       <w:tr>
         <w:trPr/>
         <w:tc>
           <w:tcPr>
-            <w:tcW w:w="285" w:type="dxa"/>
+            <w:tcW w:w="120" w:type="dxa"/>
             <w:tcBorders/>
             <w:shd w:fill="FFFFFF" w:val="clear"/>
           </w:tcPr>
@@ -167,6 +175,7 @@
             </w:pPr>
             <w:r>
               <w:rPr>
+                <w:rFonts w:ascii="Arial" w:hAnsi="Arial"/>
                 <w:color w:val="FFFFFF"/>
                 <w:sz w:val="12"/>
                 <w:szCs w:val="12"/>
@@ -177,7 +186,7 @@
         </w:tc>
         <w:tc>
           <w:tcPr>
-            <w:tcW w:w="8548" w:type="dxa"/>
+            <w:tcW w:w="8713" w:type="dxa"/>
             <w:tcBorders/>
             <w:shd w:fill="FFFFFF" w:val="clear"/>
           </w:tcPr>
@@ -200,11 +209,11 @@
             </w:pPr>
             <w:r>
               <w:rPr>
-                <w:rFonts w:cs="Arial Narrow" w:ascii="Arial Narrow" w:hAnsi="Arial Narrow"/>
+                <w:rFonts w:cs="Arial Narrow" w:ascii="Arial" w:hAnsi="Arial"/>
                 <w:color w:val="000000"/>
                 <w:lang w:val="es-ES"/>
               </w:rPr>
-              <w:t>LA SUMA DE: Cuatro Millones de Pesos. (400000)</w:t>
+              <w:t>LA SUMA DE: seiscientos mil pesos. (600000)</w:t>
             </w:r>
           </w:p>
           <w:p>
@@ -220,14 +229,14 @@
               <w:ind w:left="720" w:right="0" w:hanging="0"/>
               <w:jc w:val="both"/>
               <w:rPr>
-                <w:rFonts w:ascii="Arial Narrow" w:hAnsi="Arial Narrow" w:cs="Arial Narrow"/>
+                <w:rFonts w:ascii="Arial" w:hAnsi="Arial" w:cs="Arial Narrow"/>
                 <w:color w:val="000000"/>
                 <w:lang w:val="es-ES"/>
               </w:rPr>
             </w:pPr>
             <w:r>
               <w:rPr>
-                <w:rFonts w:cs="Arial Narrow" w:ascii="Arial Narrow" w:hAnsi="Arial Narrow"/>
+                <w:rFonts w:cs="Arial Narrow" w:ascii="Arial" w:hAnsi="Arial"/>
                 <w:color w:val="000000"/>
                 <w:lang w:val="es-ES"/>
               </w:rPr>
@@ -246,8 +255,34 @@
               <w:ind w:left="454" w:right="0" w:hanging="454"/>
               <w:jc w:val="both"/>
               <w:rPr>
-                <w:rFonts w:ascii="Arial Narrow" w:hAnsi="Arial Narrow"/>
+                <w:rFonts w:ascii="Arial" w:hAnsi="Arial"/>
+              </w:rPr>
+            </w:pPr>
+            <w:r>
+              <w:rPr>
+                <w:rFonts w:cs="Arial Narrow" w:ascii="Arial" w:hAnsi="Arial"/>
                 <w:color w:val="000000"/>
+                <w:lang w:val="es-ES"/>
+              </w:rPr>
+              <w:t>POR CONCEPTO: Transporte y paquete a las lajas</w:t>
+            </w:r>
+          </w:p>
+          <w:p>
+            <w:pPr>
+              <w:pStyle w:val="Normal"/>
+              <w:widowControl/>
+              <w:numPr>
+                <w:ilvl w:val="0"/>
+                <w:numId w:val="0"/>
+              </w:numPr>
+              <w:suppressAutoHyphens w:val="true"/>
+              <w:bidi w:val="0"/>
+              <w:ind w:left="720" w:right="0" w:hanging="0"/>
+              <w:jc w:val="both"/>
+              <w:rPr>
+                <w:rFonts w:ascii="Arial Narrow" w:hAnsi="Arial Narrow" w:cs="Arial Narrow"/>
+                <w:color w:val="000000"/>
+                <w:lang w:val="es-ES"/>
               </w:rPr>
             </w:pPr>
             <w:r>
@@ -256,7 +291,6 @@
                 <w:color w:val="000000"/>
                 <w:lang w:val="es-ES"/>
               </w:rPr>
-              <w:t>POR CONCEPTO: Por paquete Turístico a las lajas</w:t>
             </w:r>
           </w:p>
         </w:tc>
@@ -265,7 +299,7 @@
         <w:trPr/>
         <w:tc>
           <w:tcPr>
-            <w:tcW w:w="285" w:type="dxa"/>
+            <w:tcW w:w="120" w:type="dxa"/>
             <w:tcBorders/>
             <w:shd w:fill="FFFFFF" w:val="clear"/>
           </w:tcPr>
@@ -273,11 +307,13 @@
             <w:pPr>
               <w:pStyle w:val="Contenidodelatabla"/>
               <w:rPr>
+                <w:rFonts w:ascii="Arial" w:hAnsi="Arial"/>
                 <w:color w:val="000000"/>
               </w:rPr>
             </w:pPr>
             <w:r>
               <w:rPr>
+                <w:rFonts w:ascii="Arial" w:hAnsi="Arial"/>
                 <w:color w:val="000000"/>
               </w:rPr>
             </w:r>
@@ -285,7 +321,63 @@
         </w:tc>
         <w:tc>
           <w:tcPr>
-            <w:tcW w:w="8548" w:type="dxa"/>
+            <w:tcW w:w="8713" w:type="dxa"/>
+            <w:tcBorders/>
+            <w:shd w:fill="FFFFFF" w:val="clear"/>
+          </w:tcPr>
+          <w:p>
+            <w:pPr>
+              <w:pStyle w:val="Normal"/>
+              <w:widowControl/>
+              <w:numPr>
+                <w:ilvl w:val="0"/>
+                <w:numId w:val="1"/>
+              </w:numPr>
+              <w:suppressAutoHyphens w:val="true"/>
+              <w:bidi w:val="0"/>
+              <w:ind w:left="454" w:right="0" w:hanging="454"/>
+              <w:jc w:val="both"/>
+              <w:rPr>
+                <w:rFonts w:ascii="Arial" w:hAnsi="Arial"/>
+              </w:rPr>
+            </w:pPr>
+            <w:r>
+              <w:rPr>
+                <w:rFonts w:ascii="Arial" w:hAnsi="Arial"/>
+                <w:color w:val="000000"/>
+              </w:rPr>
+              <w:t>Pasajeros</w:t>
+            </w:r>
+          </w:p>
+        </w:tc>
+      </w:tr>
+      <w:tr>
+        <w:trPr/>
+        <w:tc>
+          <w:tcPr>
+            <w:tcW w:w="120" w:type="dxa"/>
+            <w:tcBorders/>
+            <w:shd w:fill="FFFFFF" w:val="clear"/>
+          </w:tcPr>
+          <w:p>
+            <w:pPr>
+              <w:pStyle w:val="Contenidodelatabla"/>
+              <w:rPr>
+                <w:rFonts w:ascii="Arial" w:hAnsi="Arial"/>
+                <w:color w:val="000000"/>
+              </w:rPr>
+            </w:pPr>
+            <w:r>
+              <w:rPr>
+                <w:rFonts w:ascii="Arial" w:hAnsi="Arial"/>
+                <w:color w:val="000000"/>
+              </w:rPr>
+            </w:r>
+          </w:p>
+        </w:tc>
+        <w:tc>
+          <w:tcPr>
+            <w:tcW w:w="8713" w:type="dxa"/>
             <w:tcBorders/>
             <w:shd w:fill="FFFFFF" w:val="clear"/>
           </w:tcPr>
@@ -302,13 +394,11 @@
               <w:ind w:left="720" w:right="0" w:hanging="0"/>
               <w:jc w:val="both"/>
               <w:rPr>
-                <w:rFonts w:ascii="Arial Narrow" w:hAnsi="Arial Narrow"/>
                 <w:color w:val="000000"/>
               </w:rPr>
             </w:pPr>
             <w:r>
               <w:rPr>
-                <w:rFonts w:ascii="Arial Narrow" w:hAnsi="Arial Narrow"/>
                 <w:color w:val="000000"/>
               </w:rPr>
             </w:r>
@@ -323,16 +413,18 @@
               </w:numPr>
               <w:suppressAutoHyphens w:val="true"/>
               <w:bidi w:val="0"/>
-              <w:ind w:left="454" w:right="0" w:hanging="454"/>
+              <w:ind w:left="510" w:right="0" w:hanging="227"/>
               <w:jc w:val="both"/>
-              <w:rPr/>
+              <w:rPr>
+                <w:rFonts w:ascii="Arial" w:hAnsi="Arial"/>
+              </w:rPr>
             </w:pPr>
             <w:r>
               <w:rPr>
-                <w:rFonts w:ascii="Arial Narrow" w:hAnsi="Arial Narrow"/>
+                <w:rFonts w:ascii="Arial" w:hAnsi="Arial"/>
                 <w:color w:val="000000"/>
               </w:rPr>
-              <w:t>Pasajeros</w:t>
+              <w:t>juan diego tonguino - Cedula de Ciudadania. 1085309822</w:t>
             </w:r>
           </w:p>
           <w:p>
@@ -348,13 +440,11 @@
               <w:ind w:left="720" w:right="0" w:hanging="0"/>
               <w:jc w:val="both"/>
               <w:rPr>
-                <w:rFonts w:ascii="Arial Narrow" w:hAnsi="Arial Narrow"/>
                 <w:color w:val="000000"/>
               </w:rPr>
             </w:pPr>
             <w:r>
               <w:rPr>
-                <w:rFonts w:ascii="Arial Narrow" w:hAnsi="Arial Narrow"/>
                 <w:color w:val="000000"/>
               </w:rPr>
             </w:r>
@@ -365,7 +455,7 @@
         <w:trPr/>
         <w:tc>
           <w:tcPr>
-            <w:tcW w:w="285" w:type="dxa"/>
+            <w:tcW w:w="120" w:type="dxa"/>
             <w:tcBorders/>
             <w:shd w:fill="FFFFFF" w:val="clear"/>
           </w:tcPr>
@@ -373,73 +463,23 @@
             <w:pPr>
               <w:pStyle w:val="Contenidodelatabla"/>
               <w:rPr>
+                <w:rFonts w:ascii="Arial" w:hAnsi="Arial"/>
                 <w:color w:val="000000"/>
+                <w:u w:val="none"/>
               </w:rPr>
             </w:pPr>
             <w:r>
               <w:rPr>
+                <w:rFonts w:ascii="Arial" w:hAnsi="Arial"/>
                 <w:color w:val="000000"/>
+                <w:u w:val="none"/>
               </w:rPr>
             </w:r>
           </w:p>
         </w:tc>
         <w:tc>
           <w:tcPr>
-            <w:tcW w:w="8548" w:type="dxa"/>
-            <w:tcBorders/>
-            <w:shd w:fill="FFFFFF" w:val="clear"/>
-          </w:tcPr>
-          <w:p>
-            <w:pPr>
-              <w:pStyle w:val="Normal"/>
-              <w:widowControl/>
-              <w:numPr>
-                <w:ilvl w:val="0"/>
-                <w:numId w:val="1"/>
-              </w:numPr>
-              <w:suppressAutoHyphens w:val="true"/>
-              <w:bidi w:val="0"/>
-              <w:ind w:left="454" w:right="0" w:hanging="454"/>
-              <w:jc w:val="both"/>
-              <w:rPr/>
-            </w:pPr>
-            <w:r>
-              <w:rPr>
-                <w:rFonts w:ascii="Arial Narrow" w:hAnsi="Arial Narrow"/>
-                <w:color w:val="000000"/>
-              </w:rPr>
-              <w:t>Juan Diego Tonguino - Cedula de Ciudadania. 1085309822</w:t>
-            </w:r>
-          </w:p>
-        </w:tc>
-      </w:tr>
-      <w:tr>
-        <w:trPr/>
-        <w:tc>
-          <w:tcPr>
-            <w:tcW w:w="285" w:type="dxa"/>
-            <w:tcBorders/>
-            <w:shd w:fill="FFFFFF" w:val="clear"/>
-          </w:tcPr>
-          <w:p>
-            <w:pPr>
-              <w:pStyle w:val="Contenidodelatabla"/>
-              <w:rPr>
-                <w:color w:val="000000"/>
-                <w:u w:val="none"/>
-              </w:rPr>
-            </w:pPr>
-            <w:r>
-              <w:rPr>
-                <w:color w:val="000000"/>
-                <w:u w:val="none"/>
-              </w:rPr>
-            </w:r>
-          </w:p>
-        </w:tc>
-        <w:tc>
-          <w:tcPr>
-            <w:tcW w:w="8548" w:type="dxa"/>
+            <w:tcW w:w="8713" w:type="dxa"/>
             <w:tcBorders/>
             <w:shd w:fill="FFFFFF" w:val="clear"/>
           </w:tcPr>
@@ -450,10 +490,14 @@
               <w:suppressAutoHyphens w:val="true"/>
               <w:bidi w:val="0"/>
               <w:jc w:val="both"/>
-              <w:rPr/>
+              <w:rPr>
+                <w:rFonts w:ascii="Arial" w:hAnsi="Arial"/>
+              </w:rPr>
             </w:pPr>
             <w:r>
-              <w:rPr/>
+              <w:rPr>
+                <w:rFonts w:ascii="Arial" w:hAnsi="Arial"/>
+              </w:rPr>
             </w:r>
           </w:p>
           <w:p>
@@ -472,35 +516,56 @@
               <w:bidi w:val="0"/>
               <w:ind w:left="454" w:right="0" w:hanging="397"/>
               <w:jc w:val="both"/>
-              <w:rPr/>
+              <w:rPr>
+                <w:rFonts w:ascii="Arial" w:hAnsi="Arial"/>
+              </w:rPr>
             </w:pPr>
+            <w:bookmarkStart w:id="0" w:name="__DdeLink__55_164699555"/>
             <w:r>
               <w:rPr>
-                <w:rFonts w:cs="Arial Narrow" w:ascii="Arial Narrow" w:hAnsi="Arial Narrow"/>
+                <w:rFonts w:cs="Arial Narrow" w:ascii="Arial" w:hAnsi="Arial"/>
                 <w:lang w:val="es-ES"/>
               </w:rPr>
               <w:t xml:space="preserve">TOTAL </w:t>
             </w:r>
+            <w:bookmarkEnd w:id="0"/>
             <w:r>
               <w:rPr>
-                <w:rFonts w:cs="Arial Narrow" w:ascii="Arial Narrow" w:hAnsi="Arial Narrow"/>
+                <w:rFonts w:cs="Arial Narrow" w:ascii="Arial" w:hAnsi="Arial"/>
                 <w:u w:val="none"/>
                 <w:lang w:val="es-ES"/>
               </w:rPr>
-              <w:t>Cuatro Millones de Pesos moneda corriente. (4000000)</w:t>
+              <w:t>seiscientos mil pesos moneda corriente. (600000)</w:t>
             </w:r>
           </w:p>
           <w:p>
             <w:pPr>
               <w:pStyle w:val="Normal"/>
               <w:widowControl/>
+              <w:numPr>
+                <w:ilvl w:val="0"/>
+                <w:numId w:val="0"/>
+              </w:numPr>
+              <w:tabs>
+                <w:tab w:val="left" w:pos="735" w:leader="none"/>
+                <w:tab w:val="left" w:pos="765" w:leader="none"/>
+              </w:tabs>
               <w:suppressAutoHyphens w:val="true"/>
               <w:bidi w:val="0"/>
+              <w:ind w:left="777" w:right="0" w:hanging="0"/>
               <w:jc w:val="both"/>
-              <w:rPr/>
+              <w:rPr>
+                <w:rFonts w:cs="Arial Narrow"/>
+                <w:u w:val="none"/>
+                <w:lang w:val="es-ES"/>
+              </w:rPr>
             </w:pPr>
             <w:r>
-              <w:rPr/>
+              <w:rPr>
+                <w:rFonts w:cs="Arial Narrow"/>
+                <w:u w:val="none"/>
+                <w:lang w:val="es-ES"/>
+              </w:rPr>
             </w:r>
           </w:p>
         </w:tc>
@@ -512,14 +577,14 @@
         <w:ind w:right="0" w:hanging="0"/>
         <w:jc w:val="both"/>
         <w:rPr>
-          <w:rFonts w:ascii="Arial Narrow" w:hAnsi="Arial Narrow" w:cs="Arial Narrow"/>
+          <w:rFonts w:ascii="Arial" w:hAnsi="Arial" w:cs="Arial Narrow"/>
           <w:color w:val="800000"/>
           <w:lang w:val="es-ES"/>
         </w:rPr>
       </w:pPr>
       <w:r>
         <w:rPr>
-          <w:rFonts w:cs="Arial Narrow" w:ascii="Arial Narrow" w:hAnsi="Arial Narrow"/>
+          <w:rFonts w:cs="Arial Narrow" w:ascii="Arial" w:hAnsi="Arial"/>
           <w:color w:val="800000"/>
           <w:lang w:val="es-ES"/>
         </w:rPr>
@@ -531,14 +596,14 @@
         <w:ind w:right="0" w:hanging="0"/>
         <w:jc w:val="both"/>
         <w:rPr>
-          <w:rFonts w:ascii="Arial Narrow" w:hAnsi="Arial Narrow" w:cs="Arial Narrow"/>
+          <w:rFonts w:ascii="Arial" w:hAnsi="Arial" w:cs="Arial Narrow"/>
           <w:color w:val="800000"/>
           <w:lang w:val="es-ES"/>
         </w:rPr>
       </w:pPr>
       <w:r>
         <w:rPr>
-          <w:rFonts w:cs="Arial Narrow" w:ascii="Arial Narrow" w:hAnsi="Arial Narrow"/>
+          <w:rFonts w:cs="Arial Narrow" w:ascii="Arial" w:hAnsi="Arial"/>
           <w:color w:val="800000"/>
           <w:lang w:val="es-ES"/>
         </w:rPr>
@@ -555,7 +620,7 @@
       </w:pPr>
       <w:r>
         <w:rPr>
-          <w:rFonts w:cs="Arial Narrow" w:ascii="Arial Narrow" w:hAnsi="Arial Narrow"/>
+          <w:rFonts w:cs="Arial Narrow" w:ascii="Arial" w:hAnsi="Arial"/>
           <w:color w:val="000000"/>
         </w:rPr>
         <w:t>Favor consignar en la cuenta corriente N° 18009463277 de BANCOLOMBIA a nombre de Jaime R. López Mesías</w:t>
@@ -567,12 +632,12 @@
         <w:ind w:right="0" w:hanging="0"/>
         <w:jc w:val="both"/>
         <w:rPr>
-          <w:rFonts w:ascii="Arial Narrow" w:hAnsi="Arial Narrow" w:cs="Arial Narrow"/>
+          <w:rFonts w:ascii="Arial" w:hAnsi="Arial" w:cs="Arial Narrow"/>
         </w:rPr>
       </w:pPr>
       <w:r>
         <w:rPr>
-          <w:rFonts w:cs="Arial Narrow" w:ascii="Arial Narrow" w:hAnsi="Arial Narrow"/>
+          <w:rFonts w:cs="Arial Narrow" w:ascii="Arial" w:hAnsi="Arial"/>
         </w:rPr>
       </w:r>
     </w:p>
@@ -582,12 +647,12 @@
         <w:ind w:right="0" w:hanging="0"/>
         <w:jc w:val="both"/>
         <w:rPr>
-          <w:rFonts w:ascii="Arial Narrow" w:hAnsi="Arial Narrow" w:cs="Arial Narrow"/>
+          <w:rFonts w:ascii="Arial" w:hAnsi="Arial" w:cs="Arial Narrow"/>
         </w:rPr>
       </w:pPr>
       <w:r>
         <w:rPr>
-          <w:rFonts w:cs="Arial Narrow" w:ascii="Arial Narrow" w:hAnsi="Arial Narrow"/>
+          <w:rFonts w:cs="Arial Narrow" w:ascii="Arial" w:hAnsi="Arial"/>
         </w:rPr>
       </w:r>
     </w:p>
@@ -595,14 +660,16 @@
       <w:pPr>
         <w:pStyle w:val="Normal"/>
         <w:jc w:val="both"/>
-        <w:rPr/>
+        <w:rPr>
+          <w:rFonts w:ascii="Arial" w:hAnsi="Arial"/>
+        </w:rPr>
       </w:pPr>
       <w:r>
         <w:rPr>
-          <w:rFonts w:cs="Arial Narrow" w:ascii="Arial Narrow" w:hAnsi="Arial Narrow"/>
+          <w:rFonts w:cs="Arial Narrow" w:ascii="Arial" w:hAnsi="Arial"/>
           <w:lang w:val="es-ES"/>
         </w:rPr>
-        <w:t xml:space="preserve">San Juan de Pasto, enero 30 de 2018 </w:t>
+        <w:t xml:space="preserve">San Juan de Pasto, febrero 14 de 2018 </w:t>
       </w:r>
     </w:p>
     <w:p>
@@ -610,13 +677,13 @@
         <w:pStyle w:val="Normal"/>
         <w:jc w:val="both"/>
         <w:rPr>
-          <w:rFonts w:ascii="Arial Narrow" w:hAnsi="Arial Narrow" w:cs="Arial Narrow"/>
+          <w:rFonts w:ascii="Arial" w:hAnsi="Arial" w:cs="Arial Narrow"/>
           <w:lang w:val="es-ES"/>
         </w:rPr>
       </w:pPr>
       <w:r>
         <w:rPr>
-          <w:rFonts w:cs="Arial Narrow" w:ascii="Arial Narrow" w:hAnsi="Arial Narrow"/>
+          <w:rFonts w:cs="Arial Narrow" w:ascii="Arial" w:hAnsi="Arial"/>
           <w:lang w:val="es-ES"/>
         </w:rPr>
       </w:r>
@@ -626,14 +693,38 @@
         <w:pStyle w:val="Normal"/>
         <w:jc w:val="center"/>
         <w:rPr>
-          <w:rFonts w:ascii="Arial Narrow" w:hAnsi="Arial Narrow" w:cs="Arial Narrow"/>
-          <w:lang w:val="es-ES"/>
+          <w:rFonts w:ascii="Arial" w:hAnsi="Arial" w:cs="Arial Narrow"/>
+          <w:sz w:val="28"/>
+          <w:szCs w:val="28"/>
+          <w:lang w:val="es-CO" w:eastAsia="es-CO"/>
         </w:rPr>
       </w:pPr>
       <w:r>
         <w:rPr>
-          <w:rFonts w:cs="Arial Narrow" w:ascii="Arial Narrow" w:hAnsi="Arial Narrow"/>
-          <w:lang w:val="es-ES"/>
+          <w:rFonts w:cs="Arial Narrow" w:ascii="Arial" w:hAnsi="Arial"/>
+          <w:sz w:val="28"/>
+          <w:szCs w:val="28"/>
+          <w:lang w:val="es-CO" w:eastAsia="es-CO"/>
+        </w:rPr>
+      </w:r>
+    </w:p>
+    <w:p>
+      <w:pPr>
+        <w:pStyle w:val="Normal"/>
+        <w:jc w:val="center"/>
+        <w:rPr>
+          <w:rFonts w:ascii="Arial" w:hAnsi="Arial" w:cs="Arial Narrow"/>
+          <w:sz w:val="28"/>
+          <w:szCs w:val="28"/>
+          <w:lang w:val="es-CO" w:eastAsia="es-CO"/>
+        </w:rPr>
+      </w:pPr>
+      <w:r>
+        <w:rPr>
+          <w:rFonts w:cs="Arial Narrow" w:ascii="Arial" w:hAnsi="Arial"/>
+          <w:sz w:val="28"/>
+          <w:szCs w:val="28"/>
+          <w:lang w:val="es-CO" w:eastAsia="es-CO"/>
         </w:rPr>
       </w:r>
     </w:p>
@@ -649,50 +740,10 @@
         </w:rPr>
       </w:pPr>
       <w:r>
-        <w:rPr>
-          <w:rFonts w:cs="Arial Narrow" w:ascii="Arial Narrow" w:hAnsi="Arial Narrow"/>
-          <w:sz w:val="28"/>
-          <w:szCs w:val="28"/>
-          <w:lang w:val="es-CO" w:eastAsia="es-CO"/>
-        </w:rPr>
-      </w:r>
-    </w:p>
-    <w:p>
-      <w:pPr>
-        <w:pStyle w:val="Normal"/>
-        <w:jc w:val="center"/>
-        <w:rPr>
-          <w:rFonts w:ascii="Arial Narrow" w:hAnsi="Arial Narrow" w:cs="Arial Narrow"/>
-          <w:sz w:val="28"/>
-          <w:szCs w:val="28"/>
-          <w:lang w:val="es-CO" w:eastAsia="es-CO"/>
-        </w:rPr>
-      </w:pPr>
-      <w:r>
-        <w:rPr>
-          <w:rFonts w:cs="Arial Narrow" w:ascii="Arial Narrow" w:hAnsi="Arial Narrow"/>
-          <w:sz w:val="28"/>
-          <w:szCs w:val="28"/>
-          <w:lang w:val="es-CO" w:eastAsia="es-CO"/>
-        </w:rPr>
-      </w:r>
-    </w:p>
-    <w:p>
-      <w:pPr>
-        <w:pStyle w:val="Normal"/>
-        <w:jc w:val="center"/>
-        <w:rPr>
-          <w:rFonts w:ascii="Arial Narrow" w:hAnsi="Arial Narrow" w:cs="Arial Narrow"/>
-          <w:sz w:val="28"/>
-          <w:szCs w:val="28"/>
-          <w:lang w:val="es-CO" w:eastAsia="es-CO"/>
-        </w:rPr>
-      </w:pPr>
-      <w:r>
         <w:rPr/>
         <w:drawing>
           <wp:inline distT="0" distB="0" distL="0" distR="0">
-            <wp:extent cx="2268220" cy="934085"/>
+            <wp:extent cx="1696720" cy="699135"/>
             <wp:effectExtent l="0" t="0" r="0" b="0"/>
             <wp:docPr id="1" name="Imagen3" descr=""/>
             <wp:cNvGraphicFramePr>
@@ -716,7 +767,7 @@
                   <pic:spPr bwMode="auto">
                     <a:xfrm>
                       <a:off x="0" y="0"/>
-                      <a:ext cx="2268220" cy="934085"/>
+                      <a:ext cx="1696720" cy="699135"/>
                     </a:xfrm>
                     <a:prstGeom prst="rect">
                       <a:avLst/>
@@ -737,7 +788,7 @@
       </w:pPr>
       <w:r>
         <w:rPr>
-          <w:rFonts w:cs="Arial Narrow" w:ascii="Arial Narrow" w:hAnsi="Arial Narrow"/>
+          <w:rFonts w:cs="Arial Narrow" w:ascii="Arial" w:hAnsi="Arial"/>
           <w:b/>
           <w:lang w:val="es-ES"/>
         </w:rPr>
@@ -1961,6 +2012,22 @@
       <w:lang w:val="es-ES"/>
     </w:rPr>
   </w:style>
+  <w:style w:type="character" w:styleId="ListLabel71">
+    <w:name w:val="ListLabel 71"/>
+    <w:qFormat/>
+    <w:rPr>
+      <w:rFonts w:ascii="Arial Narrow" w:hAnsi="Arial Narrow" w:cs="Symbol"/>
+      <w:lang w:val="es-ES"/>
+    </w:rPr>
+  </w:style>
+  <w:style w:type="character" w:styleId="ListLabel72">
+    <w:name w:val="ListLabel 72"/>
+    <w:qFormat/>
+    <w:rPr>
+      <w:rFonts w:ascii="Arial" w:hAnsi="Arial" w:cs="Symbol"/>
+      <w:lang w:val="es-ES"/>
+    </w:rPr>
+  </w:style>
   <w:style w:type="paragraph" w:styleId="Encabezado">
     <w:name w:val="Encabezado"/>
     <w:basedOn w:val="Normal"/>

</xml_diff>